<commit_message>
Solution document name change.
</commit_message>
<xml_diff>
--- a/Solution.docx
+++ b/Solution.docx
@@ -1,17 +1,7 @@
 
 <file path=word/document.xml><?xml version="1.0" encoding="utf-8"?>
-<w:document xmlns:wpc="http://schemas.microsoft.com/office/word/2010/wordprocessingCanvas" xmlns:cx="http://schemas.microsoft.com/office/drawing/2014/chartex" xmlns:cx1="http://schemas.microsoft.com/office/drawing/2015/9/8/chartex" xmlns:cx2="http://schemas.microsoft.com/office/drawing/2015/10/21/chartex" xmlns:cx3="http://schemas.microsoft.com/office/drawing/2016/5/9/chartex" xmlns:cx4="http://schemas.microsoft.com/office/drawing/2016/5/10/chartex" xmlns:cx5="http://schemas.microsoft.com/office/drawing/2016/5/11/chartex" xmlns:cx6="http://schemas.microsoft.com/office/drawing/2016/5/12/chartex" xmlns:cx7="http://schemas.microsoft.com/office/drawing/2016/5/13/chartex" xmlns:cx8="http://schemas.microsoft.com/office/drawing/2016/5/14/chartex" xmlns:mc="http://schemas.openxmlformats.org/markup-compatibility/2006" xmlns:aink="http://schemas.microsoft.com/office/drawing/2016/ink" xmlns:am3d="http://schemas.microsoft.com/office/drawing/2017/model3d" xmlns:o="urn:schemas-microsoft-com:office:office" xmlns:r="http://schemas.openxmlformats.org/officeDocument/2006/relationships" xmlns:m="http://schemas.openxmlformats.org/officeDocument/2006/math" xmlns:v="urn:schemas-microsoft-com:vml" xmlns:wp14="http://schemas.microsoft.com/office/word/2010/wordprocessingDrawing" xmlns:wp="http://schemas.openxmlformats.org/drawingml/2006/wordprocessingDrawing" xmlns:w10="urn:schemas-microsoft-com:office:word" xmlns:w="http://schemas.openxmlformats.org/wordprocessingml/2006/main" xmlns:w14="http://schemas.microsoft.com/office/word/2010/wordml" xmlns:w15="http://schemas.microsoft.com/office/word/2012/wordml" xmlns:w16cid="http://schemas.microsoft.com/office/word/2016/wordml/cid" xmlns:w16se="http://schemas.microsoft.com/office/word/2015/wordml/symex" xmlns:wpg="http://schemas.microsoft.com/office/word/2010/wordprocessingGroup" xmlns:wpi="http://schemas.microsoft.com/office/word/2010/wordprocessingInk" xmlns:wne="http://schemas.microsoft.com/office/word/2006/wordml" xmlns:wps="http://schemas.microsoft.com/office/word/2010/wordprocessingShape" mc:Ignorable="w14 w15 w16se w16cid wp14">
+<w:document xmlns:wpc="http://schemas.microsoft.com/office/word/2010/wordprocessingCanvas" xmlns:cx="http://schemas.microsoft.com/office/drawing/2014/chartex" xmlns:cx1="http://schemas.microsoft.com/office/drawing/2015/9/8/chartex" xmlns:cx2="http://schemas.microsoft.com/office/drawing/2015/10/21/chartex" xmlns:cx3="http://schemas.microsoft.com/office/drawing/2016/5/9/chartex" xmlns:cx4="http://schemas.microsoft.com/office/drawing/2016/5/10/chartex" xmlns:cx5="http://schemas.microsoft.com/office/drawing/2016/5/11/chartex" xmlns:cx6="http://schemas.microsoft.com/office/drawing/2016/5/12/chartex" xmlns:cx7="http://schemas.microsoft.com/office/drawing/2016/5/13/chartex" xmlns:cx8="http://schemas.microsoft.com/office/drawing/2016/5/14/chartex" xmlns:mc="http://schemas.openxmlformats.org/markup-compatibility/2006" xmlns:aink="http://schemas.microsoft.com/office/drawing/2016/ink" xmlns:am3d="http://schemas.microsoft.com/office/drawing/2017/model3d" xmlns:o="urn:schemas-microsoft-com:office:office" xmlns:r="http://schemas.openxmlformats.org/officeDocument/2006/relationships" xmlns:m="http://schemas.openxmlformats.org/officeDocument/2006/math" xmlns:v="urn:schemas-microsoft-com:vml" xmlns:wp14="http://schemas.microsoft.com/office/word/2010/wordprocessingDrawing" xmlns:wp="http://schemas.openxmlformats.org/drawingml/2006/wordprocessingDrawing" xmlns:w10="urn:schemas-microsoft-com:office:word" xmlns:w="http://schemas.openxmlformats.org/wordprocessingml/2006/main" xmlns:w14="http://schemas.microsoft.com/office/word/2010/wordml" xmlns:w15="http://schemas.microsoft.com/office/word/2012/wordml" xmlns:w16cex="http://schemas.microsoft.com/office/word/2018/wordml/cex" xmlns:w16cid="http://schemas.microsoft.com/office/word/2016/wordml/cid" xmlns:w16="http://schemas.microsoft.com/office/word/2018/wordml" xmlns:w16se="http://schemas.microsoft.com/office/word/2015/wordml/symex" xmlns:wpg="http://schemas.microsoft.com/office/word/2010/wordprocessingGroup" xmlns:wpi="http://schemas.microsoft.com/office/word/2010/wordprocessingInk" xmlns:wne="http://schemas.microsoft.com/office/word/2006/wordml" xmlns:wps="http://schemas.microsoft.com/office/word/2010/wordprocessingShape" mc:Ignorable="w14 w15 w16se w16cid w16 w16cex wp14">
   <w:body>
-    <w:p>
-      <w:pPr>
-        <w:pStyle w:val="Title"/>
-      </w:pPr>
-      <w:bookmarkStart w:id="0" w:name="_GoBack"/>
-      <w:bookmarkEnd w:id="0"/>
-      <w:r>
-        <w:t>Solution to IMC Take Home</w:t>
-      </w:r>
-    </w:p>
     <w:p>
       <w:r>
         <w:t>By Anjisht Gosain</w:t>
@@ -361,35 +351,38 @@
     </w:p>
     <w:p>
       <w:r>
+        <w:t xml:space="preserve">An issue with tree methods is that they </w:t>
+      </w:r>
+      <w:r>
+        <w:t xml:space="preserve">belong to the explicit family of finite difference schemes, </w:t>
+      </w:r>
+      <w:r>
+        <w:t xml:space="preserve"> </w:t>
+      </w:r>
+      <w:r>
+        <w:t>and</w:t>
+      </w:r>
+      <w:r>
+        <w:t xml:space="preserve"> thus</w:t>
+      </w:r>
+      <w:r>
+        <w:t xml:space="preserve"> </w:t>
+      </w:r>
+      <w:r>
+        <w:t xml:space="preserve">are not unconditionally stable. In other words, it is not guaranteed that the </w:t>
+      </w:r>
+      <w:r>
+        <w:t xml:space="preserve">method converges to a price. </w:t>
+      </w:r>
+      <w:r>
+        <w:t xml:space="preserve">However, these instances </w:t>
+      </w:r>
+      <w:r>
+        <w:t xml:space="preserve">do not occur frequently. Moreover, </w:t>
+      </w:r>
+      <w:r>
         <w:lastRenderedPageBreak/>
-        <w:t xml:space="preserve">An issue with tree methods is that they </w:t>
-      </w:r>
-      <w:r>
-        <w:t xml:space="preserve">belong to the explicit family of finite difference schemes, </w:t>
-      </w:r>
-      <w:r>
-        <w:t xml:space="preserve"> </w:t>
-      </w:r>
-      <w:r>
-        <w:t>and</w:t>
-      </w:r>
-      <w:r>
-        <w:t xml:space="preserve"> thus</w:t>
-      </w:r>
-      <w:r>
-        <w:t xml:space="preserve"> </w:t>
-      </w:r>
-      <w:r>
-        <w:t xml:space="preserve">are not unconditionally stable. In other words, it is not guaranteed that the </w:t>
-      </w:r>
-      <w:r>
-        <w:t xml:space="preserve">method converges to a price. </w:t>
-      </w:r>
-      <w:r>
-        <w:t xml:space="preserve">However, these instances </w:t>
-      </w:r>
-      <w:r>
-        <w:t>do not occur frequently. Moreover, unconditionally stable schemes such as ADI, or even Crank-Nicholson,</w:t>
+        <w:t>unconditionally stable schemes such as ADI, or even Crank-Nicholson,</w:t>
       </w:r>
       <w:r>
         <w:t xml:space="preserve"> are sig</w:t>
@@ -620,15 +613,7 @@
         <w:t xml:space="preserve"> the American option value at all tree nodes at this time point </w:t>
       </w:r>
       <w:r>
-        <w:t xml:space="preserve">can be set to the greater of the </w:t>
-      </w:r>
-      <w:proofErr w:type="spellStart"/>
-      <w:r>
-        <w:t>instrinsic</w:t>
-      </w:r>
-      <w:proofErr w:type="spellEnd"/>
-      <w:r>
-        <w:t xml:space="preserve"> value a</w:t>
+        <w:t>can be set to the greater of the instrinsic value a</w:t>
       </w:r>
       <w:r>
         <w:t>nd</w:t>
@@ -645,15 +630,7 @@
     </w:p>
     <w:p>
       <w:r>
-        <w:t xml:space="preserve">In the </w:t>
-      </w:r>
-      <w:proofErr w:type="spellStart"/>
-      <w:r>
-        <w:t>BlackScholesTest.h</w:t>
-      </w:r>
-      <w:proofErr w:type="spellEnd"/>
-      <w:r>
-        <w:t xml:space="preserve"> test harness file (in the provided code) I </w:t>
+        <w:t xml:space="preserve">In the BlackScholesTest.h test harness file (in the provided code) I </w:t>
       </w:r>
       <w:r>
         <w:t xml:space="preserve">compared the performance of the different extensions by </w:t>
@@ -876,7 +853,6 @@
     </w:p>
     <w:p>
       <w:r>
-        <w:lastRenderedPageBreak/>
         <w:t xml:space="preserve">In the above equation </w:t>
       </w:r>
       <m:oMath>
@@ -900,7 +876,11 @@
         <w:t>which results i</w:t>
       </w:r>
       <w:r>
-        <w:t>n the jump sizes and probabilities being invariant with time. The time</w:t>
+        <w:t xml:space="preserve">n the jump sizes and probabilities being </w:t>
+      </w:r>
+      <w:r>
+        <w:lastRenderedPageBreak/>
+        <w:t>invariant with time. The time</w:t>
       </w:r>
       <w:r>
         <w:t xml:space="preserve"> step size can be selected at run-time such that the option price converges, </w:t>
@@ -1310,7 +1290,6 @@
         <w:ind w:left="431" w:hanging="431"/>
       </w:pPr>
       <w:r>
-        <w:lastRenderedPageBreak/>
         <w:t>Black Scholes with Double Normal Jump</w:t>
       </w:r>
     </w:p>
@@ -2033,16 +2012,11 @@
       <w:r>
         <w:t xml:space="preserve">he Double Normal jump in the fourth model will result in a bimodal jump, depending on the distance between the mean of the two </w:t>
       </w:r>
-      <w:proofErr w:type="spellStart"/>
       <w:r>
         <w:t>N</w:t>
       </w:r>
       <w:r>
-        <w:t>ormals</w:t>
-      </w:r>
-      <w:proofErr w:type="spellEnd"/>
-      <w:r>
-        <w:t xml:space="preserve">. </w:t>
+        <w:t xml:space="preserve">ormals. </w:t>
       </w:r>
       <w:r>
         <w:t xml:space="preserve">However, as the two </w:t>
@@ -2131,15 +2105,7 @@
     </w:p>
     <w:p>
       <w:r>
-        <w:t xml:space="preserve">To validate my tree construction, I implemented Monte Carlo </w:t>
-      </w:r>
-      <w:proofErr w:type="spellStart"/>
-      <w:r>
-        <w:t>pricers</w:t>
-      </w:r>
-      <w:proofErr w:type="spellEnd"/>
-      <w:r>
-        <w:t xml:space="preserve"> for each of the four models, as well the analytic European option pricing formula for the Black Scholes</w:t>
+        <w:t>To validate my tree construction, I implemented Monte Carlo pricers for each of the four models, as well the analytic European option pricing formula for the Black Scholes</w:t>
       </w:r>
       <w:r>
         <w:t xml:space="preserve"> model</w:t>
@@ -2238,7 +2204,6 @@
         </w:numPr>
       </w:pPr>
       <w:r>
-        <w:lastRenderedPageBreak/>
         <w:t xml:space="preserve">and, </w:t>
       </w:r>
       <w:r>
@@ -2255,20 +2220,13 @@
         <w:ind w:left="431" w:hanging="431"/>
       </w:pPr>
       <w:r>
+        <w:lastRenderedPageBreak/>
         <w:t>Method Justification</w:t>
       </w:r>
     </w:p>
     <w:p>
       <w:r>
-        <w:t xml:space="preserve">I considered </w:t>
-      </w:r>
-      <w:proofErr w:type="spellStart"/>
-      <w:r>
-        <w:t>Levenberg</w:t>
-      </w:r>
-      <w:proofErr w:type="spellEnd"/>
-      <w:r>
-        <w:t>-Marquardt as an alternative to Differential Evolution, but decided against using that algorithm because it finds local minimum (although with some tweaks it</w:t>
+        <w:t>I considered Levenberg-Marquardt as an alternative to Differential Evolution, but decided against using that algorithm because it finds local minimum (although with some tweaks it</w:t>
       </w:r>
       <w:r>
         <w:t>s chance of finding the global minimum can be improved</w:t>
@@ -2280,15 +2238,7 @@
         <w:t>will be</w:t>
       </w:r>
       <w:r>
-        <w:t xml:space="preserve"> dependent on the Greeks. Given that the implementation of the Greeks in the tree </w:t>
-      </w:r>
-      <w:proofErr w:type="spellStart"/>
-      <w:r>
-        <w:t>pricers</w:t>
-      </w:r>
-      <w:proofErr w:type="spellEnd"/>
-      <w:r>
-        <w:t xml:space="preserve"> would require further study (particularly for stability on the tree), </w:t>
+        <w:t xml:space="preserve"> dependent on the Greeks. Given that the implementation of the Greeks in the tree pricers would require further study (particularly for stability on the tree), </w:t>
       </w:r>
       <w:r>
         <w:t xml:space="preserve">I felt that </w:t>
@@ -3527,7 +3477,6 @@
         </w:numPr>
       </w:pPr>
       <w:r>
-        <w:lastRenderedPageBreak/>
         <w:t>Selection</w:t>
       </w:r>
       <w:r>
@@ -3640,6 +3589,7 @@
         </w:numPr>
       </w:pPr>
       <w:r>
+        <w:lastRenderedPageBreak/>
         <w:t>Repeat the above four steps until the global minimum is found</w:t>
       </w:r>
       <w:r>
@@ -3656,23 +3606,7 @@
     </w:p>
     <w:p>
       <w:r>
-        <w:t xml:space="preserve">An issue with the Differential Evolution algorithm is premature convergence, whereby the algorithm converges to a local rather than global minimum. This can be overcome by increasing the population size of the target vectors, at the expense of speed, or by making a better selection of the initial target vectors. One way to achieve the latter is by using quasi-random points, from say a </w:t>
-      </w:r>
-      <w:proofErr w:type="spellStart"/>
-      <w:r>
-        <w:t>Sobol</w:t>
-      </w:r>
-      <w:proofErr w:type="spellEnd"/>
-      <w:r>
-        <w:t xml:space="preserve"> sequence, rather than </w:t>
-      </w:r>
-      <w:proofErr w:type="spellStart"/>
-      <w:r>
-        <w:t>psuedo</w:t>
-      </w:r>
-      <w:proofErr w:type="spellEnd"/>
-      <w:r>
-        <w:t xml:space="preserve"> random points.</w:t>
+        <w:t>An issue with the Differential Evolution algorithm is premature convergence, whereby the algorithm converges to a local rather than global minimum. This can be overcome by increasing the population size of the target vectors, at the expense of speed, or by making a better selection of the initial target vectors. One way to achieve the latter is by using quasi-random points, from say a Sobol sequence, rather than psuedo random points.</w:t>
       </w:r>
       <w:r>
         <w:t xml:space="preserve"> For the present implementation, pseudo random points were used.</w:t>
@@ -4614,13 +4548,8 @@
           <w:numId w:val="2"/>
         </w:numPr>
       </w:pPr>
-      <w:proofErr w:type="spellStart"/>
-      <w:r>
-        <w:t>IMCSolutionAPI</w:t>
-      </w:r>
-      <w:proofErr w:type="spellEnd"/>
-      <w:r>
-        <w:t xml:space="preserve"> : contains the individual </w:t>
+      <w:r>
+        <w:t xml:space="preserve">IMCSolutionAPI : contains the individual </w:t>
       </w:r>
       <w:r>
         <w:t>function APIs requested in the question</w:t>
@@ -4684,15 +4613,7 @@
         <w:t>,</w:t>
       </w:r>
       <w:r>
-        <w:t xml:space="preserve"> and simulate values for use by the </w:t>
-      </w:r>
-      <w:proofErr w:type="spellStart"/>
-      <w:r>
-        <w:t>Pricers</w:t>
-      </w:r>
-      <w:proofErr w:type="spellEnd"/>
-      <w:r>
-        <w:t>.</w:t>
+        <w:t xml:space="preserve"> and simulate values for use by the Pricers.</w:t>
       </w:r>
     </w:p>
     <w:p>
@@ -4708,13 +4629,8 @@
           <w:numId w:val="2"/>
         </w:numPr>
       </w:pPr>
-      <w:proofErr w:type="spellStart"/>
-      <w:r>
-        <w:t>Pricers</w:t>
-      </w:r>
-      <w:proofErr w:type="spellEnd"/>
-      <w:r>
-        <w:t xml:space="preserve"> : </w:t>
+      <w:r>
+        <w:t xml:space="preserve">Pricers : </w:t>
       </w:r>
       <w:r>
         <w:t xml:space="preserve">these are the model </w:t>
@@ -4737,27 +4653,14 @@
       <w:r>
         <w:t xml:space="preserve"> </w:t>
       </w:r>
-      <w:proofErr w:type="spellStart"/>
-      <w:r>
-        <w:t>Pricers</w:t>
-      </w:r>
-      <w:proofErr w:type="spellEnd"/>
-      <w:r>
-        <w:t xml:space="preserve"> and Models are linked together via the Delegate </w:t>
+      <w:r>
+        <w:t xml:space="preserve">Pricers and Models are linked together via the Delegate </w:t>
       </w:r>
       <w:r>
         <w:t>design pattern.</w:t>
       </w:r>
       <w:r>
-        <w:t xml:space="preserve"> Each </w:t>
-      </w:r>
-      <w:proofErr w:type="spellStart"/>
-      <w:r>
-        <w:t>Pricer</w:t>
-      </w:r>
-      <w:proofErr w:type="spellEnd"/>
-      <w:r>
-        <w:t xml:space="preserve"> is set up to work with a unique </w:t>
+        <w:t xml:space="preserve"> Each Pricer is set up to work with a unique </w:t>
       </w:r>
       <w:r>
         <w:t>pure virtual</w:t>
@@ -4828,15 +4731,7 @@
         <w:t>s</w:t>
       </w:r>
       <w:r>
-        <w:t xml:space="preserve"> from the </w:t>
-      </w:r>
-      <w:proofErr w:type="spellStart"/>
-      <w:r>
-        <w:t>Pricers</w:t>
-      </w:r>
-      <w:proofErr w:type="spellEnd"/>
-      <w:r>
-        <w:t xml:space="preserve"> project.</w:t>
+        <w:t xml:space="preserve"> from the Pricers project.</w:t>
       </w:r>
     </w:p>
     <w:p>
@@ -4852,13 +4747,8 @@
           <w:numId w:val="2"/>
         </w:numPr>
       </w:pPr>
-      <w:proofErr w:type="spellStart"/>
-      <w:r>
-        <w:t>TestHarness</w:t>
-      </w:r>
-      <w:proofErr w:type="spellEnd"/>
-      <w:r>
-        <w:t xml:space="preserve"> : </w:t>
+      <w:r>
+        <w:t xml:space="preserve">TestHarness : </w:t>
       </w:r>
       <w:r>
         <w:t xml:space="preserve">this project contains a simple test harness </w:t>
@@ -4867,13 +4757,8 @@
         <w:t>and tests for</w:t>
       </w:r>
       <w:r>
-        <w:t xml:space="preserve"> the validation of the tree </w:t>
-      </w:r>
-      <w:proofErr w:type="spellStart"/>
-      <w:r>
-        <w:t>Pricer</w:t>
-      </w:r>
-      <w:proofErr w:type="spellEnd"/>
+        <w:t xml:space="preserve"> the validation of the tree Pricer</w:t>
+      </w:r>
       <w:r>
         <w:t xml:space="preserve"> and Differential Evolution optimiser.</w:t>
       </w:r>
@@ -4948,15 +4833,7 @@
         <w:t xml:space="preserve">The solution has been set up to compile on Windows. </w:t>
       </w:r>
       <w:r>
-        <w:t>I can generate the .</w:t>
-      </w:r>
-      <w:proofErr w:type="spellStart"/>
-      <w:r>
-        <w:t>makefiles</w:t>
-      </w:r>
-      <w:proofErr w:type="spellEnd"/>
-      <w:r>
-        <w:t xml:space="preserve"> required for running on Unix.</w:t>
+        <w:t>I can generate the .makefiles required for running on Unix.</w:t>
       </w:r>
     </w:p>
     <w:p>
@@ -4985,15 +4862,7 @@
         </w:numPr>
       </w:pPr>
       <w:r>
-        <w:t>Open the “</w:t>
-      </w:r>
-      <w:proofErr w:type="spellStart"/>
-      <w:r>
-        <w:t>IMCSolution</w:t>
-      </w:r>
-      <w:proofErr w:type="spellEnd"/>
-      <w:r>
-        <w:t xml:space="preserve">” </w:t>
+        <w:t xml:space="preserve">Open the “IMCSolution” </w:t>
       </w:r>
       <w:r>
         <w:t>Visual Studio Solution in Visual Studio.</w:t>
@@ -5014,13 +4883,8 @@
         <w:t>right click on</w:t>
       </w:r>
       <w:r>
-        <w:t xml:space="preserve"> “</w:t>
-      </w:r>
-      <w:proofErr w:type="spellStart"/>
-      <w:r>
-        <w:t>IMCSolutionAPI</w:t>
-      </w:r>
-      <w:proofErr w:type="spellEnd"/>
+        <w:t xml:space="preserve"> “IMCSolutionAPI</w:t>
+      </w:r>
       <w:r>
         <w:t>”, and select “Set as Start Up Project”.</w:t>
       </w:r>
@@ -5206,7 +5070,7 @@
 </file>
 
 <file path=word/endnotes.xml><?xml version="1.0" encoding="utf-8"?>
-<w:endnotes xmlns:wpc="http://schemas.microsoft.com/office/word/2010/wordprocessingCanvas" xmlns:cx="http://schemas.microsoft.com/office/drawing/2014/chartex" xmlns:cx1="http://schemas.microsoft.com/office/drawing/2015/9/8/chartex" xmlns:cx2="http://schemas.microsoft.com/office/drawing/2015/10/21/chartex" xmlns:cx3="http://schemas.microsoft.com/office/drawing/2016/5/9/chartex" xmlns:cx4="http://schemas.microsoft.com/office/drawing/2016/5/10/chartex" xmlns:cx5="http://schemas.microsoft.com/office/drawing/2016/5/11/chartex" xmlns:cx6="http://schemas.microsoft.com/office/drawing/2016/5/12/chartex" xmlns:cx7="http://schemas.microsoft.com/office/drawing/2016/5/13/chartex" xmlns:cx8="http://schemas.microsoft.com/office/drawing/2016/5/14/chartex" xmlns:mc="http://schemas.openxmlformats.org/markup-compatibility/2006" xmlns:aink="http://schemas.microsoft.com/office/drawing/2016/ink" xmlns:am3d="http://schemas.microsoft.com/office/drawing/2017/model3d" xmlns:o="urn:schemas-microsoft-com:office:office" xmlns:r="http://schemas.openxmlformats.org/officeDocument/2006/relationships" xmlns:m="http://schemas.openxmlformats.org/officeDocument/2006/math" xmlns:v="urn:schemas-microsoft-com:vml" xmlns:wp14="http://schemas.microsoft.com/office/word/2010/wordprocessingDrawing" xmlns:wp="http://schemas.openxmlformats.org/drawingml/2006/wordprocessingDrawing" xmlns:w10="urn:schemas-microsoft-com:office:word" xmlns:w="http://schemas.openxmlformats.org/wordprocessingml/2006/main" xmlns:w14="http://schemas.microsoft.com/office/word/2010/wordml" xmlns:w15="http://schemas.microsoft.com/office/word/2012/wordml" xmlns:w16cid="http://schemas.microsoft.com/office/word/2016/wordml/cid" xmlns:w16se="http://schemas.microsoft.com/office/word/2015/wordml/symex" xmlns:wpg="http://schemas.microsoft.com/office/word/2010/wordprocessingGroup" xmlns:wpi="http://schemas.microsoft.com/office/word/2010/wordprocessingInk" xmlns:wne="http://schemas.microsoft.com/office/word/2006/wordml" xmlns:wps="http://schemas.microsoft.com/office/word/2010/wordprocessingShape" mc:Ignorable="w14 w15 w16se w16cid wp14">
+<w:endnotes xmlns:wpc="http://schemas.microsoft.com/office/word/2010/wordprocessingCanvas" xmlns:cx="http://schemas.microsoft.com/office/drawing/2014/chartex" xmlns:cx1="http://schemas.microsoft.com/office/drawing/2015/9/8/chartex" xmlns:cx2="http://schemas.microsoft.com/office/drawing/2015/10/21/chartex" xmlns:cx3="http://schemas.microsoft.com/office/drawing/2016/5/9/chartex" xmlns:cx4="http://schemas.microsoft.com/office/drawing/2016/5/10/chartex" xmlns:cx5="http://schemas.microsoft.com/office/drawing/2016/5/11/chartex" xmlns:cx6="http://schemas.microsoft.com/office/drawing/2016/5/12/chartex" xmlns:cx7="http://schemas.microsoft.com/office/drawing/2016/5/13/chartex" xmlns:cx8="http://schemas.microsoft.com/office/drawing/2016/5/14/chartex" xmlns:mc="http://schemas.openxmlformats.org/markup-compatibility/2006" xmlns:aink="http://schemas.microsoft.com/office/drawing/2016/ink" xmlns:am3d="http://schemas.microsoft.com/office/drawing/2017/model3d" xmlns:o="urn:schemas-microsoft-com:office:office" xmlns:r="http://schemas.openxmlformats.org/officeDocument/2006/relationships" xmlns:m="http://schemas.openxmlformats.org/officeDocument/2006/math" xmlns:v="urn:schemas-microsoft-com:vml" xmlns:wp14="http://schemas.microsoft.com/office/word/2010/wordprocessingDrawing" xmlns:wp="http://schemas.openxmlformats.org/drawingml/2006/wordprocessingDrawing" xmlns:w10="urn:schemas-microsoft-com:office:word" xmlns:w="http://schemas.openxmlformats.org/wordprocessingml/2006/main" xmlns:w14="http://schemas.microsoft.com/office/word/2010/wordml" xmlns:w15="http://schemas.microsoft.com/office/word/2012/wordml" xmlns:w16cex="http://schemas.microsoft.com/office/word/2018/wordml/cex" xmlns:w16cid="http://schemas.microsoft.com/office/word/2016/wordml/cid" xmlns:w16="http://schemas.microsoft.com/office/word/2018/wordml" xmlns:w16se="http://schemas.microsoft.com/office/word/2015/wordml/symex" xmlns:wpg="http://schemas.microsoft.com/office/word/2010/wordprocessingGroup" xmlns:wpi="http://schemas.microsoft.com/office/word/2010/wordprocessingInk" xmlns:wne="http://schemas.microsoft.com/office/word/2006/wordml" xmlns:wps="http://schemas.microsoft.com/office/word/2010/wordprocessingShape" mc:Ignorable="w14 w15 w16se w16cid w16 w16cex wp14">
   <w:endnote w:type="separator" w:id="-1">
     <w:p>
       <w:pPr>
@@ -5238,7 +5102,7 @@
 </file>
 
 <file path=word/footer1.xml><?xml version="1.0" encoding="utf-8"?>
-<w:ftr xmlns:wpc="http://schemas.microsoft.com/office/word/2010/wordprocessingCanvas" xmlns:cx="http://schemas.microsoft.com/office/drawing/2014/chartex" xmlns:cx1="http://schemas.microsoft.com/office/drawing/2015/9/8/chartex" xmlns:cx2="http://schemas.microsoft.com/office/drawing/2015/10/21/chartex" xmlns:cx3="http://schemas.microsoft.com/office/drawing/2016/5/9/chartex" xmlns:cx4="http://schemas.microsoft.com/office/drawing/2016/5/10/chartex" xmlns:cx5="http://schemas.microsoft.com/office/drawing/2016/5/11/chartex" xmlns:cx6="http://schemas.microsoft.com/office/drawing/2016/5/12/chartex" xmlns:cx7="http://schemas.microsoft.com/office/drawing/2016/5/13/chartex" xmlns:cx8="http://schemas.microsoft.com/office/drawing/2016/5/14/chartex" xmlns:mc="http://schemas.openxmlformats.org/markup-compatibility/2006" xmlns:aink="http://schemas.microsoft.com/office/drawing/2016/ink" xmlns:am3d="http://schemas.microsoft.com/office/drawing/2017/model3d" xmlns:o="urn:schemas-microsoft-com:office:office" xmlns:r="http://schemas.openxmlformats.org/officeDocument/2006/relationships" xmlns:m="http://schemas.openxmlformats.org/officeDocument/2006/math" xmlns:v="urn:schemas-microsoft-com:vml" xmlns:wp14="http://schemas.microsoft.com/office/word/2010/wordprocessingDrawing" xmlns:wp="http://schemas.openxmlformats.org/drawingml/2006/wordprocessingDrawing" xmlns:w10="urn:schemas-microsoft-com:office:word" xmlns:w="http://schemas.openxmlformats.org/wordprocessingml/2006/main" xmlns:w14="http://schemas.microsoft.com/office/word/2010/wordml" xmlns:w15="http://schemas.microsoft.com/office/word/2012/wordml" xmlns:w16cid="http://schemas.microsoft.com/office/word/2016/wordml/cid" xmlns:w16se="http://schemas.microsoft.com/office/word/2015/wordml/symex" xmlns:wpg="http://schemas.microsoft.com/office/word/2010/wordprocessingGroup" xmlns:wpi="http://schemas.microsoft.com/office/word/2010/wordprocessingInk" xmlns:wne="http://schemas.microsoft.com/office/word/2006/wordml" xmlns:wps="http://schemas.microsoft.com/office/word/2010/wordprocessingShape" mc:Ignorable="w14 w15 w16se w16cid wp14">
+<w:ftr xmlns:wpc="http://schemas.microsoft.com/office/word/2010/wordprocessingCanvas" xmlns:cx="http://schemas.microsoft.com/office/drawing/2014/chartex" xmlns:cx1="http://schemas.microsoft.com/office/drawing/2015/9/8/chartex" xmlns:cx2="http://schemas.microsoft.com/office/drawing/2015/10/21/chartex" xmlns:cx3="http://schemas.microsoft.com/office/drawing/2016/5/9/chartex" xmlns:cx4="http://schemas.microsoft.com/office/drawing/2016/5/10/chartex" xmlns:cx5="http://schemas.microsoft.com/office/drawing/2016/5/11/chartex" xmlns:cx6="http://schemas.microsoft.com/office/drawing/2016/5/12/chartex" xmlns:cx7="http://schemas.microsoft.com/office/drawing/2016/5/13/chartex" xmlns:cx8="http://schemas.microsoft.com/office/drawing/2016/5/14/chartex" xmlns:mc="http://schemas.openxmlformats.org/markup-compatibility/2006" xmlns:aink="http://schemas.microsoft.com/office/drawing/2016/ink" xmlns:am3d="http://schemas.microsoft.com/office/drawing/2017/model3d" xmlns:o="urn:schemas-microsoft-com:office:office" xmlns:r="http://schemas.openxmlformats.org/officeDocument/2006/relationships" xmlns:m="http://schemas.openxmlformats.org/officeDocument/2006/math" xmlns:v="urn:schemas-microsoft-com:vml" xmlns:wp14="http://schemas.microsoft.com/office/word/2010/wordprocessingDrawing" xmlns:wp="http://schemas.openxmlformats.org/drawingml/2006/wordprocessingDrawing" xmlns:w10="urn:schemas-microsoft-com:office:word" xmlns:w="http://schemas.openxmlformats.org/wordprocessingml/2006/main" xmlns:w14="http://schemas.microsoft.com/office/word/2010/wordml" xmlns:w15="http://schemas.microsoft.com/office/word/2012/wordml" xmlns:w16cex="http://schemas.microsoft.com/office/word/2018/wordml/cex" xmlns:w16cid="http://schemas.microsoft.com/office/word/2016/wordml/cid" xmlns:w16="http://schemas.microsoft.com/office/word/2018/wordml" xmlns:w16se="http://schemas.microsoft.com/office/word/2015/wordml/symex" xmlns:wpg="http://schemas.microsoft.com/office/word/2010/wordprocessingGroup" xmlns:wpi="http://schemas.microsoft.com/office/word/2010/wordprocessingInk" xmlns:wne="http://schemas.microsoft.com/office/word/2006/wordml" xmlns:wps="http://schemas.microsoft.com/office/word/2010/wordprocessingShape" mc:Ignorable="w14 w15 w16se w16cid w16 w16cex wp14">
   <w:sdt>
     <w:sdtPr>
       <w:id w:val="1076245794"/>
@@ -5291,7 +5155,7 @@
 </file>
 
 <file path=word/footnotes.xml><?xml version="1.0" encoding="utf-8"?>
-<w:footnotes xmlns:wpc="http://schemas.microsoft.com/office/word/2010/wordprocessingCanvas" xmlns:cx="http://schemas.microsoft.com/office/drawing/2014/chartex" xmlns:cx1="http://schemas.microsoft.com/office/drawing/2015/9/8/chartex" xmlns:cx2="http://schemas.microsoft.com/office/drawing/2015/10/21/chartex" xmlns:cx3="http://schemas.microsoft.com/office/drawing/2016/5/9/chartex" xmlns:cx4="http://schemas.microsoft.com/office/drawing/2016/5/10/chartex" xmlns:cx5="http://schemas.microsoft.com/office/drawing/2016/5/11/chartex" xmlns:cx6="http://schemas.microsoft.com/office/drawing/2016/5/12/chartex" xmlns:cx7="http://schemas.microsoft.com/office/drawing/2016/5/13/chartex" xmlns:cx8="http://schemas.microsoft.com/office/drawing/2016/5/14/chartex" xmlns:mc="http://schemas.openxmlformats.org/markup-compatibility/2006" xmlns:aink="http://schemas.microsoft.com/office/drawing/2016/ink" xmlns:am3d="http://schemas.microsoft.com/office/drawing/2017/model3d" xmlns:o="urn:schemas-microsoft-com:office:office" xmlns:r="http://schemas.openxmlformats.org/officeDocument/2006/relationships" xmlns:m="http://schemas.openxmlformats.org/officeDocument/2006/math" xmlns:v="urn:schemas-microsoft-com:vml" xmlns:wp14="http://schemas.microsoft.com/office/word/2010/wordprocessingDrawing" xmlns:wp="http://schemas.openxmlformats.org/drawingml/2006/wordprocessingDrawing" xmlns:w10="urn:schemas-microsoft-com:office:word" xmlns:w="http://schemas.openxmlformats.org/wordprocessingml/2006/main" xmlns:w14="http://schemas.microsoft.com/office/word/2010/wordml" xmlns:w15="http://schemas.microsoft.com/office/word/2012/wordml" xmlns:w16cid="http://schemas.microsoft.com/office/word/2016/wordml/cid" xmlns:w16se="http://schemas.microsoft.com/office/word/2015/wordml/symex" xmlns:wpg="http://schemas.microsoft.com/office/word/2010/wordprocessingGroup" xmlns:wpi="http://schemas.microsoft.com/office/word/2010/wordprocessingInk" xmlns:wne="http://schemas.microsoft.com/office/word/2006/wordml" xmlns:wps="http://schemas.microsoft.com/office/word/2010/wordprocessingShape" mc:Ignorable="w14 w15 w16se w16cid wp14">
+<w:footnotes xmlns:wpc="http://schemas.microsoft.com/office/word/2010/wordprocessingCanvas" xmlns:cx="http://schemas.microsoft.com/office/drawing/2014/chartex" xmlns:cx1="http://schemas.microsoft.com/office/drawing/2015/9/8/chartex" xmlns:cx2="http://schemas.microsoft.com/office/drawing/2015/10/21/chartex" xmlns:cx3="http://schemas.microsoft.com/office/drawing/2016/5/9/chartex" xmlns:cx4="http://schemas.microsoft.com/office/drawing/2016/5/10/chartex" xmlns:cx5="http://schemas.microsoft.com/office/drawing/2016/5/11/chartex" xmlns:cx6="http://schemas.microsoft.com/office/drawing/2016/5/12/chartex" xmlns:cx7="http://schemas.microsoft.com/office/drawing/2016/5/13/chartex" xmlns:cx8="http://schemas.microsoft.com/office/drawing/2016/5/14/chartex" xmlns:mc="http://schemas.openxmlformats.org/markup-compatibility/2006" xmlns:aink="http://schemas.microsoft.com/office/drawing/2016/ink" xmlns:am3d="http://schemas.microsoft.com/office/drawing/2017/model3d" xmlns:o="urn:schemas-microsoft-com:office:office" xmlns:r="http://schemas.openxmlformats.org/officeDocument/2006/relationships" xmlns:m="http://schemas.openxmlformats.org/officeDocument/2006/math" xmlns:v="urn:schemas-microsoft-com:vml" xmlns:wp14="http://schemas.microsoft.com/office/word/2010/wordprocessingDrawing" xmlns:wp="http://schemas.openxmlformats.org/drawingml/2006/wordprocessingDrawing" xmlns:w10="urn:schemas-microsoft-com:office:word" xmlns:w="http://schemas.openxmlformats.org/wordprocessingml/2006/main" xmlns:w14="http://schemas.microsoft.com/office/word/2010/wordml" xmlns:w15="http://schemas.microsoft.com/office/word/2012/wordml" xmlns:w16cex="http://schemas.microsoft.com/office/word/2018/wordml/cex" xmlns:w16cid="http://schemas.microsoft.com/office/word/2016/wordml/cid" xmlns:w16="http://schemas.microsoft.com/office/word/2018/wordml" xmlns:w16se="http://schemas.microsoft.com/office/word/2015/wordml/symex" xmlns:wpg="http://schemas.microsoft.com/office/word/2010/wordprocessingGroup" xmlns:wpi="http://schemas.microsoft.com/office/word/2010/wordprocessingInk" xmlns:wne="http://schemas.microsoft.com/office/word/2006/wordml" xmlns:wps="http://schemas.microsoft.com/office/word/2010/wordprocessingShape" mc:Ignorable="w14 w15 w16se w16cid w16 w16cex wp14">
   <w:footnote w:type="separator" w:id="-1">
     <w:p>
       <w:pPr>
@@ -5323,7 +5187,7 @@
 </file>
 
 <file path=word/header1.xml><?xml version="1.0" encoding="utf-8"?>
-<w:hdr xmlns:wpc="http://schemas.microsoft.com/office/word/2010/wordprocessingCanvas" xmlns:cx="http://schemas.microsoft.com/office/drawing/2014/chartex" xmlns:cx1="http://schemas.microsoft.com/office/drawing/2015/9/8/chartex" xmlns:cx2="http://schemas.microsoft.com/office/drawing/2015/10/21/chartex" xmlns:cx3="http://schemas.microsoft.com/office/drawing/2016/5/9/chartex" xmlns:cx4="http://schemas.microsoft.com/office/drawing/2016/5/10/chartex" xmlns:cx5="http://schemas.microsoft.com/office/drawing/2016/5/11/chartex" xmlns:cx6="http://schemas.microsoft.com/office/drawing/2016/5/12/chartex" xmlns:cx7="http://schemas.microsoft.com/office/drawing/2016/5/13/chartex" xmlns:cx8="http://schemas.microsoft.com/office/drawing/2016/5/14/chartex" xmlns:mc="http://schemas.openxmlformats.org/markup-compatibility/2006" xmlns:aink="http://schemas.microsoft.com/office/drawing/2016/ink" xmlns:am3d="http://schemas.microsoft.com/office/drawing/2017/model3d" xmlns:o="urn:schemas-microsoft-com:office:office" xmlns:r="http://schemas.openxmlformats.org/officeDocument/2006/relationships" xmlns:m="http://schemas.openxmlformats.org/officeDocument/2006/math" xmlns:v="urn:schemas-microsoft-com:vml" xmlns:wp14="http://schemas.microsoft.com/office/word/2010/wordprocessingDrawing" xmlns:wp="http://schemas.openxmlformats.org/drawingml/2006/wordprocessingDrawing" xmlns:w10="urn:schemas-microsoft-com:office:word" xmlns:w="http://schemas.openxmlformats.org/wordprocessingml/2006/main" xmlns:w14="http://schemas.microsoft.com/office/word/2010/wordml" xmlns:w15="http://schemas.microsoft.com/office/word/2012/wordml" xmlns:w16cid="http://schemas.microsoft.com/office/word/2016/wordml/cid" xmlns:w16se="http://schemas.microsoft.com/office/word/2015/wordml/symex" xmlns:wpg="http://schemas.microsoft.com/office/word/2010/wordprocessingGroup" xmlns:wpi="http://schemas.microsoft.com/office/word/2010/wordprocessingInk" xmlns:wne="http://schemas.microsoft.com/office/word/2006/wordml" xmlns:wps="http://schemas.microsoft.com/office/word/2010/wordprocessingShape" mc:Ignorable="w14 w15 w16se w16cid wp14">
+<w:hdr xmlns:wpc="http://schemas.microsoft.com/office/word/2010/wordprocessingCanvas" xmlns:cx="http://schemas.microsoft.com/office/drawing/2014/chartex" xmlns:cx1="http://schemas.microsoft.com/office/drawing/2015/9/8/chartex" xmlns:cx2="http://schemas.microsoft.com/office/drawing/2015/10/21/chartex" xmlns:cx3="http://schemas.microsoft.com/office/drawing/2016/5/9/chartex" xmlns:cx4="http://schemas.microsoft.com/office/drawing/2016/5/10/chartex" xmlns:cx5="http://schemas.microsoft.com/office/drawing/2016/5/11/chartex" xmlns:cx6="http://schemas.microsoft.com/office/drawing/2016/5/12/chartex" xmlns:cx7="http://schemas.microsoft.com/office/drawing/2016/5/13/chartex" xmlns:cx8="http://schemas.microsoft.com/office/drawing/2016/5/14/chartex" xmlns:mc="http://schemas.openxmlformats.org/markup-compatibility/2006" xmlns:aink="http://schemas.microsoft.com/office/drawing/2016/ink" xmlns:am3d="http://schemas.microsoft.com/office/drawing/2017/model3d" xmlns:o="urn:schemas-microsoft-com:office:office" xmlns:r="http://schemas.openxmlformats.org/officeDocument/2006/relationships" xmlns:m="http://schemas.openxmlformats.org/officeDocument/2006/math" xmlns:v="urn:schemas-microsoft-com:vml" xmlns:wp14="http://schemas.microsoft.com/office/word/2010/wordprocessingDrawing" xmlns:wp="http://schemas.openxmlformats.org/drawingml/2006/wordprocessingDrawing" xmlns:w10="urn:schemas-microsoft-com:office:word" xmlns:w="http://schemas.openxmlformats.org/wordprocessingml/2006/main" xmlns:w14="http://schemas.microsoft.com/office/word/2010/wordml" xmlns:w15="http://schemas.microsoft.com/office/word/2012/wordml" xmlns:w16cex="http://schemas.microsoft.com/office/word/2018/wordml/cex" xmlns:w16cid="http://schemas.microsoft.com/office/word/2016/wordml/cid" xmlns:w16="http://schemas.microsoft.com/office/word/2018/wordml" xmlns:w16se="http://schemas.microsoft.com/office/word/2015/wordml/symex" xmlns:wpg="http://schemas.microsoft.com/office/word/2010/wordprocessingGroup" xmlns:wpi="http://schemas.microsoft.com/office/word/2010/wordprocessingInk" xmlns:wne="http://schemas.microsoft.com/office/word/2006/wordml" xmlns:wps="http://schemas.microsoft.com/office/word/2010/wordprocessingShape" mc:Ignorable="w14 w15 w16se w16cid w16 w16cex wp14">
   <w:p>
     <w:pPr>
       <w:pStyle w:val="Header"/>
@@ -5334,7 +5198,7 @@
 </file>
 
 <file path=word/header2.xml><?xml version="1.0" encoding="utf-8"?>
-<w:hdr xmlns:wpc="http://schemas.microsoft.com/office/word/2010/wordprocessingCanvas" xmlns:cx="http://schemas.microsoft.com/office/drawing/2014/chartex" xmlns:cx1="http://schemas.microsoft.com/office/drawing/2015/9/8/chartex" xmlns:cx2="http://schemas.microsoft.com/office/drawing/2015/10/21/chartex" xmlns:cx3="http://schemas.microsoft.com/office/drawing/2016/5/9/chartex" xmlns:cx4="http://schemas.microsoft.com/office/drawing/2016/5/10/chartex" xmlns:cx5="http://schemas.microsoft.com/office/drawing/2016/5/11/chartex" xmlns:cx6="http://schemas.microsoft.com/office/drawing/2016/5/12/chartex" xmlns:cx7="http://schemas.microsoft.com/office/drawing/2016/5/13/chartex" xmlns:cx8="http://schemas.microsoft.com/office/drawing/2016/5/14/chartex" xmlns:mc="http://schemas.openxmlformats.org/markup-compatibility/2006" xmlns:aink="http://schemas.microsoft.com/office/drawing/2016/ink" xmlns:am3d="http://schemas.microsoft.com/office/drawing/2017/model3d" xmlns:o="urn:schemas-microsoft-com:office:office" xmlns:r="http://schemas.openxmlformats.org/officeDocument/2006/relationships" xmlns:m="http://schemas.openxmlformats.org/officeDocument/2006/math" xmlns:v="urn:schemas-microsoft-com:vml" xmlns:wp14="http://schemas.microsoft.com/office/word/2010/wordprocessingDrawing" xmlns:wp="http://schemas.openxmlformats.org/drawingml/2006/wordprocessingDrawing" xmlns:w10="urn:schemas-microsoft-com:office:word" xmlns:w="http://schemas.openxmlformats.org/wordprocessingml/2006/main" xmlns:w14="http://schemas.microsoft.com/office/word/2010/wordml" xmlns:w15="http://schemas.microsoft.com/office/word/2012/wordml" xmlns:w16cid="http://schemas.microsoft.com/office/word/2016/wordml/cid" xmlns:w16se="http://schemas.microsoft.com/office/word/2015/wordml/symex" xmlns:wpg="http://schemas.microsoft.com/office/word/2010/wordprocessingGroup" xmlns:wpi="http://schemas.microsoft.com/office/word/2010/wordprocessingInk" xmlns:wne="http://schemas.microsoft.com/office/word/2006/wordml" xmlns:wps="http://schemas.microsoft.com/office/word/2010/wordprocessingShape" mc:Ignorable="w14 w15 w16se w16cid wp14">
+<w:hdr xmlns:wpc="http://schemas.microsoft.com/office/word/2010/wordprocessingCanvas" xmlns:cx="http://schemas.microsoft.com/office/drawing/2014/chartex" xmlns:cx1="http://schemas.microsoft.com/office/drawing/2015/9/8/chartex" xmlns:cx2="http://schemas.microsoft.com/office/drawing/2015/10/21/chartex" xmlns:cx3="http://schemas.microsoft.com/office/drawing/2016/5/9/chartex" xmlns:cx4="http://schemas.microsoft.com/office/drawing/2016/5/10/chartex" xmlns:cx5="http://schemas.microsoft.com/office/drawing/2016/5/11/chartex" xmlns:cx6="http://schemas.microsoft.com/office/drawing/2016/5/12/chartex" xmlns:cx7="http://schemas.microsoft.com/office/drawing/2016/5/13/chartex" xmlns:cx8="http://schemas.microsoft.com/office/drawing/2016/5/14/chartex" xmlns:mc="http://schemas.openxmlformats.org/markup-compatibility/2006" xmlns:aink="http://schemas.microsoft.com/office/drawing/2016/ink" xmlns:am3d="http://schemas.microsoft.com/office/drawing/2017/model3d" xmlns:o="urn:schemas-microsoft-com:office:office" xmlns:r="http://schemas.openxmlformats.org/officeDocument/2006/relationships" xmlns:m="http://schemas.openxmlformats.org/officeDocument/2006/math" xmlns:v="urn:schemas-microsoft-com:vml" xmlns:wp14="http://schemas.microsoft.com/office/word/2010/wordprocessingDrawing" xmlns:wp="http://schemas.openxmlformats.org/drawingml/2006/wordprocessingDrawing" xmlns:w10="urn:schemas-microsoft-com:office:word" xmlns:w="http://schemas.openxmlformats.org/wordprocessingml/2006/main" xmlns:w14="http://schemas.microsoft.com/office/word/2010/wordml" xmlns:w15="http://schemas.microsoft.com/office/word/2012/wordml" xmlns:w16cex="http://schemas.microsoft.com/office/word/2018/wordml/cex" xmlns:w16cid="http://schemas.microsoft.com/office/word/2016/wordml/cid" xmlns:w16="http://schemas.microsoft.com/office/word/2018/wordml" xmlns:w16se="http://schemas.microsoft.com/office/word/2015/wordml/symex" xmlns:wpg="http://schemas.microsoft.com/office/word/2010/wordprocessingGroup" xmlns:wpi="http://schemas.microsoft.com/office/word/2010/wordprocessingInk" xmlns:wne="http://schemas.microsoft.com/office/word/2006/wordml" xmlns:wps="http://schemas.microsoft.com/office/word/2010/wordprocessingShape" mc:Ignorable="w14 w15 w16se w16cid w16 w16cex wp14">
   <w:p>
     <w:pPr>
       <w:pStyle w:val="Header"/>
@@ -5345,7 +5209,7 @@
 </file>
 
 <file path=word/header3.xml><?xml version="1.0" encoding="utf-8"?>
-<w:hdr xmlns:wpc="http://schemas.microsoft.com/office/word/2010/wordprocessingCanvas" xmlns:cx="http://schemas.microsoft.com/office/drawing/2014/chartex" xmlns:cx1="http://schemas.microsoft.com/office/drawing/2015/9/8/chartex" xmlns:cx2="http://schemas.microsoft.com/office/drawing/2015/10/21/chartex" xmlns:cx3="http://schemas.microsoft.com/office/drawing/2016/5/9/chartex" xmlns:cx4="http://schemas.microsoft.com/office/drawing/2016/5/10/chartex" xmlns:cx5="http://schemas.microsoft.com/office/drawing/2016/5/11/chartex" xmlns:cx6="http://schemas.microsoft.com/office/drawing/2016/5/12/chartex" xmlns:cx7="http://schemas.microsoft.com/office/drawing/2016/5/13/chartex" xmlns:cx8="http://schemas.microsoft.com/office/drawing/2016/5/14/chartex" xmlns:mc="http://schemas.openxmlformats.org/markup-compatibility/2006" xmlns:aink="http://schemas.microsoft.com/office/drawing/2016/ink" xmlns:am3d="http://schemas.microsoft.com/office/drawing/2017/model3d" xmlns:o="urn:schemas-microsoft-com:office:office" xmlns:r="http://schemas.openxmlformats.org/officeDocument/2006/relationships" xmlns:m="http://schemas.openxmlformats.org/officeDocument/2006/math" xmlns:v="urn:schemas-microsoft-com:vml" xmlns:wp14="http://schemas.microsoft.com/office/word/2010/wordprocessingDrawing" xmlns:wp="http://schemas.openxmlformats.org/drawingml/2006/wordprocessingDrawing" xmlns:w10="urn:schemas-microsoft-com:office:word" xmlns:w="http://schemas.openxmlformats.org/wordprocessingml/2006/main" xmlns:w14="http://schemas.microsoft.com/office/word/2010/wordml" xmlns:w15="http://schemas.microsoft.com/office/word/2012/wordml" xmlns:w16cid="http://schemas.microsoft.com/office/word/2016/wordml/cid" xmlns:w16se="http://schemas.microsoft.com/office/word/2015/wordml/symex" xmlns:wpg="http://schemas.microsoft.com/office/word/2010/wordprocessingGroup" xmlns:wpi="http://schemas.microsoft.com/office/word/2010/wordprocessingInk" xmlns:wne="http://schemas.microsoft.com/office/word/2006/wordml" xmlns:wps="http://schemas.microsoft.com/office/word/2010/wordprocessingShape" mc:Ignorable="w14 w15 w16se w16cid wp14">
+<w:hdr xmlns:wpc="http://schemas.microsoft.com/office/word/2010/wordprocessingCanvas" xmlns:cx="http://schemas.microsoft.com/office/drawing/2014/chartex" xmlns:cx1="http://schemas.microsoft.com/office/drawing/2015/9/8/chartex" xmlns:cx2="http://schemas.microsoft.com/office/drawing/2015/10/21/chartex" xmlns:cx3="http://schemas.microsoft.com/office/drawing/2016/5/9/chartex" xmlns:cx4="http://schemas.microsoft.com/office/drawing/2016/5/10/chartex" xmlns:cx5="http://schemas.microsoft.com/office/drawing/2016/5/11/chartex" xmlns:cx6="http://schemas.microsoft.com/office/drawing/2016/5/12/chartex" xmlns:cx7="http://schemas.microsoft.com/office/drawing/2016/5/13/chartex" xmlns:cx8="http://schemas.microsoft.com/office/drawing/2016/5/14/chartex" xmlns:mc="http://schemas.openxmlformats.org/markup-compatibility/2006" xmlns:aink="http://schemas.microsoft.com/office/drawing/2016/ink" xmlns:am3d="http://schemas.microsoft.com/office/drawing/2017/model3d" xmlns:o="urn:schemas-microsoft-com:office:office" xmlns:r="http://schemas.openxmlformats.org/officeDocument/2006/relationships" xmlns:m="http://schemas.openxmlformats.org/officeDocument/2006/math" xmlns:v="urn:schemas-microsoft-com:vml" xmlns:wp14="http://schemas.microsoft.com/office/word/2010/wordprocessingDrawing" xmlns:wp="http://schemas.openxmlformats.org/drawingml/2006/wordprocessingDrawing" xmlns:w10="urn:schemas-microsoft-com:office:word" xmlns:w="http://schemas.openxmlformats.org/wordprocessingml/2006/main" xmlns:w14="http://schemas.microsoft.com/office/word/2010/wordml" xmlns:w15="http://schemas.microsoft.com/office/word/2012/wordml" xmlns:w16cex="http://schemas.microsoft.com/office/word/2018/wordml/cex" xmlns:w16cid="http://schemas.microsoft.com/office/word/2016/wordml/cid" xmlns:w16="http://schemas.microsoft.com/office/word/2018/wordml" xmlns:w16se="http://schemas.microsoft.com/office/word/2015/wordml/symex" xmlns:wpg="http://schemas.microsoft.com/office/word/2010/wordprocessingGroup" xmlns:wpi="http://schemas.microsoft.com/office/word/2010/wordprocessingInk" xmlns:wne="http://schemas.microsoft.com/office/word/2006/wordml" xmlns:wps="http://schemas.microsoft.com/office/word/2010/wordprocessingShape" mc:Ignorable="w14 w15 w16se w16cid w16 w16cex wp14">
   <w:p>
     <w:pPr>
       <w:pStyle w:val="Header"/>
@@ -5356,7 +5220,7 @@
 </file>
 
 <file path=word/numbering.xml><?xml version="1.0" encoding="utf-8"?>
-<w:numbering xmlns:wpc="http://schemas.microsoft.com/office/word/2010/wordprocessingCanvas" xmlns:cx="http://schemas.microsoft.com/office/drawing/2014/chartex" xmlns:cx1="http://schemas.microsoft.com/office/drawing/2015/9/8/chartex" xmlns:cx2="http://schemas.microsoft.com/office/drawing/2015/10/21/chartex" xmlns:cx3="http://schemas.microsoft.com/office/drawing/2016/5/9/chartex" xmlns:cx4="http://schemas.microsoft.com/office/drawing/2016/5/10/chartex" xmlns:cx5="http://schemas.microsoft.com/office/drawing/2016/5/11/chartex" xmlns:cx6="http://schemas.microsoft.com/office/drawing/2016/5/12/chartex" xmlns:cx7="http://schemas.microsoft.com/office/drawing/2016/5/13/chartex" xmlns:cx8="http://schemas.microsoft.com/office/drawing/2016/5/14/chartex" xmlns:mc="http://schemas.openxmlformats.org/markup-compatibility/2006" xmlns:aink="http://schemas.microsoft.com/office/drawing/2016/ink" xmlns:am3d="http://schemas.microsoft.com/office/drawing/2017/model3d" xmlns:o="urn:schemas-microsoft-com:office:office" xmlns:r="http://schemas.openxmlformats.org/officeDocument/2006/relationships" xmlns:m="http://schemas.openxmlformats.org/officeDocument/2006/math" xmlns:v="urn:schemas-microsoft-com:vml" xmlns:wp14="http://schemas.microsoft.com/office/word/2010/wordprocessingDrawing" xmlns:wp="http://schemas.openxmlformats.org/drawingml/2006/wordprocessingDrawing" xmlns:w10="urn:schemas-microsoft-com:office:word" xmlns:w="http://schemas.openxmlformats.org/wordprocessingml/2006/main" xmlns:w14="http://schemas.microsoft.com/office/word/2010/wordml" xmlns:w15="http://schemas.microsoft.com/office/word/2012/wordml" xmlns:w16cid="http://schemas.microsoft.com/office/word/2016/wordml/cid" xmlns:w16se="http://schemas.microsoft.com/office/word/2015/wordml/symex" xmlns:wpg="http://schemas.microsoft.com/office/word/2010/wordprocessingGroup" xmlns:wpi="http://schemas.microsoft.com/office/word/2010/wordprocessingInk" xmlns:wne="http://schemas.microsoft.com/office/word/2006/wordml" xmlns:wps="http://schemas.microsoft.com/office/word/2010/wordprocessingShape" mc:Ignorable="w14 w15 w16se w16cid wp14">
+<w:numbering xmlns:wpc="http://schemas.microsoft.com/office/word/2010/wordprocessingCanvas" xmlns:cx="http://schemas.microsoft.com/office/drawing/2014/chartex" xmlns:cx1="http://schemas.microsoft.com/office/drawing/2015/9/8/chartex" xmlns:cx2="http://schemas.microsoft.com/office/drawing/2015/10/21/chartex" xmlns:cx3="http://schemas.microsoft.com/office/drawing/2016/5/9/chartex" xmlns:cx4="http://schemas.microsoft.com/office/drawing/2016/5/10/chartex" xmlns:cx5="http://schemas.microsoft.com/office/drawing/2016/5/11/chartex" xmlns:cx6="http://schemas.microsoft.com/office/drawing/2016/5/12/chartex" xmlns:cx7="http://schemas.microsoft.com/office/drawing/2016/5/13/chartex" xmlns:cx8="http://schemas.microsoft.com/office/drawing/2016/5/14/chartex" xmlns:mc="http://schemas.openxmlformats.org/markup-compatibility/2006" xmlns:aink="http://schemas.microsoft.com/office/drawing/2016/ink" xmlns:am3d="http://schemas.microsoft.com/office/drawing/2017/model3d" xmlns:o="urn:schemas-microsoft-com:office:office" xmlns:r="http://schemas.openxmlformats.org/officeDocument/2006/relationships" xmlns:m="http://schemas.openxmlformats.org/officeDocument/2006/math" xmlns:v="urn:schemas-microsoft-com:vml" xmlns:wp14="http://schemas.microsoft.com/office/word/2010/wordprocessingDrawing" xmlns:wp="http://schemas.openxmlformats.org/drawingml/2006/wordprocessingDrawing" xmlns:w10="urn:schemas-microsoft-com:office:word" xmlns:w="http://schemas.openxmlformats.org/wordprocessingml/2006/main" xmlns:w14="http://schemas.microsoft.com/office/word/2010/wordml" xmlns:w15="http://schemas.microsoft.com/office/word/2012/wordml" xmlns:w16cex="http://schemas.microsoft.com/office/word/2018/wordml/cex" xmlns:w16cid="http://schemas.microsoft.com/office/word/2016/wordml/cid" xmlns:w16="http://schemas.microsoft.com/office/word/2018/wordml" xmlns:w16se="http://schemas.microsoft.com/office/word/2015/wordml/symex" xmlns:wpg="http://schemas.microsoft.com/office/word/2010/wordprocessingGroup" xmlns:wpi="http://schemas.microsoft.com/office/word/2010/wordprocessingInk" xmlns:wne="http://schemas.microsoft.com/office/word/2006/wordml" xmlns:wps="http://schemas.microsoft.com/office/word/2010/wordprocessingShape" mc:Ignorable="w14 w15 w16se w16cid w16 w16cex wp14">
   <w:abstractNum w:abstractNumId="0" w15:restartNumberingAfterBreak="0">
     <w:nsid w:val="016D5926"/>
     <w:multiLevelType w:val="hybridMultilevel"/>
@@ -6608,7 +6472,7 @@
 </file>
 
 <file path=word/styles.xml><?xml version="1.0" encoding="utf-8"?>
-<w:styles xmlns:mc="http://schemas.openxmlformats.org/markup-compatibility/2006" xmlns:r="http://schemas.openxmlformats.org/officeDocument/2006/relationships" xmlns:w="http://schemas.openxmlformats.org/wordprocessingml/2006/main" xmlns:w14="http://schemas.microsoft.com/office/word/2010/wordml" xmlns:w15="http://schemas.microsoft.com/office/word/2012/wordml" xmlns:w16cid="http://schemas.microsoft.com/office/word/2016/wordml/cid" xmlns:w16se="http://schemas.microsoft.com/office/word/2015/wordml/symex" mc:Ignorable="w14 w15 w16se w16cid">
+<w:styles xmlns:mc="http://schemas.openxmlformats.org/markup-compatibility/2006" xmlns:r="http://schemas.openxmlformats.org/officeDocument/2006/relationships" xmlns:w="http://schemas.openxmlformats.org/wordprocessingml/2006/main" xmlns:w14="http://schemas.microsoft.com/office/word/2010/wordml" xmlns:w15="http://schemas.microsoft.com/office/word/2012/wordml" xmlns:w16cex="http://schemas.microsoft.com/office/word/2018/wordml/cex" xmlns:w16cid="http://schemas.microsoft.com/office/word/2016/wordml/cid" xmlns:w16="http://schemas.microsoft.com/office/word/2018/wordml" xmlns:w16se="http://schemas.microsoft.com/office/word/2015/wordml/symex" mc:Ignorable="w14 w15 w16se w16cid w16 w16cex">
   <w:docDefaults>
     <w:rPrDefault>
       <w:rPr>
@@ -6624,7 +6488,7 @@
       </w:pPr>
     </w:pPrDefault>
   </w:docDefaults>
-  <w:latentStyles w:defLockedState="0" w:defUIPriority="99" w:defSemiHidden="0" w:defUnhideWhenUsed="0" w:defQFormat="0" w:count="375">
+  <w:latentStyles w:defLockedState="0" w:defUIPriority="99" w:defSemiHidden="0" w:defUnhideWhenUsed="0" w:defQFormat="0" w:count="376">
     <w:lsdException w:name="Normal" w:uiPriority="0" w:qFormat="1"/>
     <w:lsdException w:name="heading 1" w:uiPriority="9" w:qFormat="1"/>
     <w:lsdException w:name="heading 2" w:semiHidden="1" w:uiPriority="9" w:unhideWhenUsed="1" w:qFormat="1"/>
@@ -6730,7 +6594,6 @@
     <w:lsdException w:name="HTML Sample" w:semiHidden="1" w:unhideWhenUsed="1"/>
     <w:lsdException w:name="HTML Typewriter" w:semiHidden="1" w:unhideWhenUsed="1"/>
     <w:lsdException w:name="HTML Variable" w:semiHidden="1" w:unhideWhenUsed="1"/>
-    <w:lsdException w:name="Normal Table" w:semiHidden="1" w:unhideWhenUsed="1"/>
     <w:lsdException w:name="annotation subject" w:semiHidden="1" w:unhideWhenUsed="1"/>
     <w:lsdException w:name="No List" w:semiHidden="1" w:unhideWhenUsed="1"/>
     <w:lsdException w:name="Outline List 1" w:semiHidden="1" w:unhideWhenUsed="1"/>
@@ -6777,10 +6640,8 @@
     <w:lsdException w:name="Table Subtle 2" w:semiHidden="1" w:unhideWhenUsed="1"/>
     <w:lsdException w:name="Table Web 1" w:semiHidden="1" w:unhideWhenUsed="1"/>
     <w:lsdException w:name="Table Web 2" w:semiHidden="1" w:unhideWhenUsed="1"/>
-    <w:lsdException w:name="Table Web 3" w:semiHidden="1" w:unhideWhenUsed="1"/>
     <w:lsdException w:name="Balloon Text" w:semiHidden="1" w:unhideWhenUsed="1"/>
     <w:lsdException w:name="Table Grid" w:uiPriority="39"/>
-    <w:lsdException w:name="Table Theme" w:semiHidden="1" w:unhideWhenUsed="1"/>
     <w:lsdException w:name="Placeholder Text" w:semiHidden="1"/>
     <w:lsdException w:name="No Spacing" w:uiPriority="1" w:qFormat="1"/>
     <w:lsdException w:name="Light Shading" w:uiPriority="60"/>
@@ -7000,6 +6861,7 @@
     <w:lsdException w:name="Smart Hyperlink" w:semiHidden="1" w:unhideWhenUsed="1"/>
     <w:lsdException w:name="Hashtag" w:semiHidden="1" w:unhideWhenUsed="1"/>
     <w:lsdException w:name="Unresolved Mention" w:semiHidden="1" w:unhideWhenUsed="1"/>
+    <w:lsdException w:name="Smart Link" w:semiHidden="1" w:unhideWhenUsed="1"/>
   </w:latentStyles>
   <w:style w:type="paragraph" w:default="1" w:styleId="Normal">
     <w:name w:val="Normal"/>

</xml_diff>